<commit_message>
added 3.2.2 written Task
</commit_message>
<xml_diff>
--- a/schriftliche Aufgaben.docx
+++ b/schriftliche Aufgaben.docx
@@ -104,9 +104,60 @@
     <w:p>
       <w:pPr>
         <w:pStyle w:val="Normal"/>
-        <w:rPr>
-          <w:sz w:val="24"/>
-          <w:szCs w:val="24"/>
+        <w:rPr/>
+      </w:pPr>
+      <w:r>
+        <w:rPr>
+          <w:rFonts w:ascii="Arial" w:hAnsi="Arial"/>
+          <w:sz w:val="28"/>
+          <w:szCs w:val="28"/>
+        </w:rPr>
+        <w:t>3.2.2)</w:t>
+      </w:r>
+    </w:p>
+    <w:p>
+      <w:pPr>
+        <w:pStyle w:val="Normal"/>
+        <w:numPr>
+          <w:ilvl w:val="0"/>
+          <w:numId w:val="1"/>
+        </w:numPr>
+        <w:rPr/>
+      </w:pPr>
+      <w:r>
+        <w:rPr>
+          <w:rFonts w:ascii="Arial" w:hAnsi="Arial"/>
+          <w:sz w:val="28"/>
+          <w:szCs w:val="28"/>
+        </w:rPr>
+        <w:t>Jedes Werkzeug hat sein eigenes Subpackage.</w:t>
+      </w:r>
+    </w:p>
+    <w:p>
+      <w:pPr>
+        <w:pStyle w:val="Normal"/>
+        <w:numPr>
+          <w:ilvl w:val="0"/>
+          <w:numId w:val="1"/>
+        </w:numPr>
+        <w:rPr/>
+      </w:pPr>
+      <w:r>
+        <w:rPr>
+          <w:rFonts w:ascii="Arial" w:hAnsi="Arial"/>
+          <w:sz w:val="28"/>
+          <w:szCs w:val="28"/>
+        </w:rPr>
+        <w:t>Materialien die speziell für ein Werkzeug sind, werden auch mit in das Package gelegt.</w:t>
+      </w:r>
+    </w:p>
+    <w:p>
+      <w:pPr>
+        <w:pStyle w:val="Normal"/>
+        <w:rPr>
+          <w:rFonts w:ascii="Arial" w:hAnsi="Arial"/>
+          <w:sz w:val="28"/>
+          <w:szCs w:val="28"/>
         </w:rPr>
       </w:pPr>
       <w:r>
@@ -127,6 +178,255 @@
     </w:sectPr>
   </w:body>
 </w:document>
+</file>
+
+<file path=word/numbering.xml><?xml version="1.0" encoding="utf-8"?>
+<w:numbering xmlns:w="http://schemas.openxmlformats.org/wordprocessingml/2006/main" xmlns:o="urn:schemas-microsoft-com:office:office" xmlns:r="http://schemas.openxmlformats.org/officeDocument/2006/relationships" xmlns:v="urn:schemas-microsoft-com:vml">
+  <w:abstractNum w:abstractNumId="1">
+    <w:lvl w:ilvl="0">
+      <w:start w:val="1"/>
+      <w:numFmt w:val="bullet"/>
+      <w:lvlText w:val=""/>
+      <w:lvlJc w:val="left"/>
+      <w:pPr>
+        <w:tabs>
+          <w:tab w:val="num" w:pos="795"/>
+        </w:tabs>
+        <w:ind w:left="795" w:hanging="360"/>
+      </w:pPr>
+      <w:rPr>
+        <w:rFonts w:ascii="Symbol" w:hAnsi="Symbol" w:cs="Symbol" w:hint="default"/>
+        <w:rFonts w:cs="OpenSymbol"/>
+      </w:rPr>
+    </w:lvl>
+    <w:lvl w:ilvl="1">
+      <w:start w:val="1"/>
+      <w:numFmt w:val="bullet"/>
+      <w:lvlText w:val="◦"/>
+      <w:lvlJc w:val="left"/>
+      <w:pPr>
+        <w:tabs>
+          <w:tab w:val="num" w:pos="1155"/>
+        </w:tabs>
+        <w:ind w:left="1155" w:hanging="360"/>
+      </w:pPr>
+      <w:rPr>
+        <w:rFonts w:ascii="OpenSymbol" w:hAnsi="OpenSymbol" w:cs="OpenSymbol" w:hint="default"/>
+        <w:rFonts w:cs="OpenSymbol"/>
+      </w:rPr>
+    </w:lvl>
+    <w:lvl w:ilvl="2">
+      <w:start w:val="1"/>
+      <w:numFmt w:val="bullet"/>
+      <w:lvlText w:val="▪"/>
+      <w:lvlJc w:val="left"/>
+      <w:pPr>
+        <w:tabs>
+          <w:tab w:val="num" w:pos="1515"/>
+        </w:tabs>
+        <w:ind w:left="1515" w:hanging="360"/>
+      </w:pPr>
+      <w:rPr>
+        <w:rFonts w:ascii="OpenSymbol" w:hAnsi="OpenSymbol" w:cs="OpenSymbol" w:hint="default"/>
+        <w:rFonts w:cs="OpenSymbol"/>
+      </w:rPr>
+    </w:lvl>
+    <w:lvl w:ilvl="3">
+      <w:start w:val="1"/>
+      <w:numFmt w:val="bullet"/>
+      <w:lvlText w:val=""/>
+      <w:lvlJc w:val="left"/>
+      <w:pPr>
+        <w:tabs>
+          <w:tab w:val="num" w:pos="1875"/>
+        </w:tabs>
+        <w:ind w:left="1875" w:hanging="360"/>
+      </w:pPr>
+      <w:rPr>
+        <w:rFonts w:ascii="Symbol" w:hAnsi="Symbol" w:cs="Symbol" w:hint="default"/>
+        <w:rFonts w:cs="OpenSymbol"/>
+      </w:rPr>
+    </w:lvl>
+    <w:lvl w:ilvl="4">
+      <w:start w:val="1"/>
+      <w:numFmt w:val="bullet"/>
+      <w:lvlText w:val="◦"/>
+      <w:lvlJc w:val="left"/>
+      <w:pPr>
+        <w:tabs>
+          <w:tab w:val="num" w:pos="2235"/>
+        </w:tabs>
+        <w:ind w:left="2235" w:hanging="360"/>
+      </w:pPr>
+      <w:rPr>
+        <w:rFonts w:ascii="OpenSymbol" w:hAnsi="OpenSymbol" w:cs="OpenSymbol" w:hint="default"/>
+        <w:rFonts w:cs="OpenSymbol"/>
+      </w:rPr>
+    </w:lvl>
+    <w:lvl w:ilvl="5">
+      <w:start w:val="1"/>
+      <w:numFmt w:val="bullet"/>
+      <w:lvlText w:val="▪"/>
+      <w:lvlJc w:val="left"/>
+      <w:pPr>
+        <w:tabs>
+          <w:tab w:val="num" w:pos="2595"/>
+        </w:tabs>
+        <w:ind w:left="2595" w:hanging="360"/>
+      </w:pPr>
+      <w:rPr>
+        <w:rFonts w:ascii="OpenSymbol" w:hAnsi="OpenSymbol" w:cs="OpenSymbol" w:hint="default"/>
+        <w:rFonts w:cs="OpenSymbol"/>
+      </w:rPr>
+    </w:lvl>
+    <w:lvl w:ilvl="6">
+      <w:start w:val="1"/>
+      <w:numFmt w:val="bullet"/>
+      <w:lvlText w:val=""/>
+      <w:lvlJc w:val="left"/>
+      <w:pPr>
+        <w:tabs>
+          <w:tab w:val="num" w:pos="2955"/>
+        </w:tabs>
+        <w:ind w:left="2955" w:hanging="360"/>
+      </w:pPr>
+      <w:rPr>
+        <w:rFonts w:ascii="Symbol" w:hAnsi="Symbol" w:cs="Symbol" w:hint="default"/>
+        <w:rFonts w:cs="OpenSymbol"/>
+      </w:rPr>
+    </w:lvl>
+    <w:lvl w:ilvl="7">
+      <w:start w:val="1"/>
+      <w:numFmt w:val="bullet"/>
+      <w:lvlText w:val="◦"/>
+      <w:lvlJc w:val="left"/>
+      <w:pPr>
+        <w:tabs>
+          <w:tab w:val="num" w:pos="3315"/>
+        </w:tabs>
+        <w:ind w:left="3315" w:hanging="360"/>
+      </w:pPr>
+      <w:rPr>
+        <w:rFonts w:ascii="OpenSymbol" w:hAnsi="OpenSymbol" w:cs="OpenSymbol" w:hint="default"/>
+        <w:rFonts w:cs="OpenSymbol"/>
+      </w:rPr>
+    </w:lvl>
+    <w:lvl w:ilvl="8">
+      <w:start w:val="1"/>
+      <w:numFmt w:val="bullet"/>
+      <w:lvlText w:val="▪"/>
+      <w:lvlJc w:val="left"/>
+      <w:pPr>
+        <w:tabs>
+          <w:tab w:val="num" w:pos="3675"/>
+        </w:tabs>
+        <w:ind w:left="3675" w:hanging="360"/>
+      </w:pPr>
+      <w:rPr>
+        <w:rFonts w:ascii="OpenSymbol" w:hAnsi="OpenSymbol" w:cs="OpenSymbol" w:hint="default"/>
+        <w:rFonts w:cs="OpenSymbol"/>
+      </w:rPr>
+    </w:lvl>
+  </w:abstractNum>
+  <w:abstractNum w:abstractNumId="2">
+    <w:lvl w:ilvl="0">
+      <w:start w:val="1"/>
+      <w:numFmt w:val="none"/>
+      <w:suff w:val="nothing"/>
+      <w:lvlText w:val=""/>
+      <w:lvlJc w:val="left"/>
+      <w:pPr>
+        <w:ind w:left="0" w:hanging="0"/>
+      </w:pPr>
+    </w:lvl>
+    <w:lvl w:ilvl="1">
+      <w:start w:val="1"/>
+      <w:numFmt w:val="none"/>
+      <w:suff w:val="nothing"/>
+      <w:lvlText w:val=""/>
+      <w:lvlJc w:val="left"/>
+      <w:pPr>
+        <w:ind w:left="0" w:hanging="0"/>
+      </w:pPr>
+    </w:lvl>
+    <w:lvl w:ilvl="2">
+      <w:start w:val="1"/>
+      <w:numFmt w:val="none"/>
+      <w:suff w:val="nothing"/>
+      <w:lvlText w:val=""/>
+      <w:lvlJc w:val="left"/>
+      <w:pPr>
+        <w:ind w:left="0" w:hanging="0"/>
+      </w:pPr>
+    </w:lvl>
+    <w:lvl w:ilvl="3">
+      <w:start w:val="1"/>
+      <w:numFmt w:val="none"/>
+      <w:suff w:val="nothing"/>
+      <w:lvlText w:val=""/>
+      <w:lvlJc w:val="left"/>
+      <w:pPr>
+        <w:ind w:left="0" w:hanging="0"/>
+      </w:pPr>
+    </w:lvl>
+    <w:lvl w:ilvl="4">
+      <w:start w:val="1"/>
+      <w:numFmt w:val="none"/>
+      <w:suff w:val="nothing"/>
+      <w:lvlText w:val=""/>
+      <w:lvlJc w:val="left"/>
+      <w:pPr>
+        <w:ind w:left="0" w:hanging="0"/>
+      </w:pPr>
+    </w:lvl>
+    <w:lvl w:ilvl="5">
+      <w:start w:val="1"/>
+      <w:numFmt w:val="none"/>
+      <w:suff w:val="nothing"/>
+      <w:lvlText w:val=""/>
+      <w:lvlJc w:val="left"/>
+      <w:pPr>
+        <w:ind w:left="0" w:hanging="0"/>
+      </w:pPr>
+    </w:lvl>
+    <w:lvl w:ilvl="6">
+      <w:start w:val="1"/>
+      <w:numFmt w:val="none"/>
+      <w:suff w:val="nothing"/>
+      <w:lvlText w:val=""/>
+      <w:lvlJc w:val="left"/>
+      <w:pPr>
+        <w:ind w:left="0" w:hanging="0"/>
+      </w:pPr>
+    </w:lvl>
+    <w:lvl w:ilvl="7">
+      <w:start w:val="1"/>
+      <w:numFmt w:val="none"/>
+      <w:suff w:val="nothing"/>
+      <w:lvlText w:val=""/>
+      <w:lvlJc w:val="left"/>
+      <w:pPr>
+        <w:ind w:left="0" w:hanging="0"/>
+      </w:pPr>
+    </w:lvl>
+    <w:lvl w:ilvl="8">
+      <w:start w:val="1"/>
+      <w:numFmt w:val="none"/>
+      <w:suff w:val="nothing"/>
+      <w:lvlText w:val=""/>
+      <w:lvlJc w:val="left"/>
+      <w:pPr>
+        <w:ind w:left="0" w:hanging="0"/>
+      </w:pPr>
+    </w:lvl>
+  </w:abstractNum>
+  <w:num w:numId="1">
+    <w:abstractNumId w:val="1"/>
+  </w:num>
+  <w:num w:numId="2">
+    <w:abstractNumId w:val="2"/>
+  </w:num>
+</w:numbering>
 </file>
 
 <file path=word/styles.xml><?xml version="1.0" encoding="utf-8"?>
@@ -160,6 +460,13 @@
       <w:lang w:val="de-DE" w:eastAsia="zh-CN" w:bidi="hi-IN"/>
     </w:rPr>
   </w:style>
+  <w:style w:type="character" w:styleId="Aufzhlungszeichen">
+    <w:name w:val="Aufzählungszeichen"/>
+    <w:qFormat/>
+    <w:rPr>
+      <w:rFonts w:ascii="OpenSymbol" w:hAnsi="OpenSymbol" w:eastAsia="OpenSymbol" w:cs="OpenSymbol"/>
+    </w:rPr>
+  </w:style>
   <w:style w:type="paragraph" w:styleId="Berschrift">
     <w:name w:val="Überschrift"/>
     <w:basedOn w:val="Normal"/>

</xml_diff>

<commit_message>
Moved written Tasks to correct Path
</commit_message>
<xml_diff>
--- a/schriftliche Aufgaben.docx
+++ b/schriftliche Aufgaben.docx
@@ -5,18 +5,14 @@
     <w:p>
       <w:pPr>
         <w:pStyle w:val="Normal"/>
+        <w:rPr/>
+      </w:pPr>
+      <w:r>
         <w:rPr>
           <w:rFonts w:ascii="Arial" w:hAnsi="Arial"/>
           <w:sz w:val="36"/>
           <w:szCs w:val="36"/>
         </w:rPr>
-      </w:pPr>
-      <w:r>
-        <w:rPr>
-          <w:rFonts w:ascii="Arial" w:hAnsi="Arial"/>
-          <w:sz w:val="36"/>
-          <w:szCs w:val="36"/>
-        </w:rPr>
         <w:t>Schriftliche Aufgaben PM2 Praktikum 3</w:t>
         <w:tab/>
         <w:tab/>
@@ -53,27 +49,22 @@
       </w:pPr>
       <w:r>
         <w:rPr>
-          <w:rFonts w:ascii="Arial" w:hAnsi="Arial"/>
-          <w:sz w:val="36"/>
-          <w:szCs w:val="36"/>
-        </w:rPr>
-      </w:r>
-    </w:p>
-    <w:p>
-      <w:pPr>
-        <w:pStyle w:val="Normal"/>
+          <w:sz w:val="24"/>
+          <w:szCs w:val="24"/>
+        </w:rPr>
+      </w:r>
+    </w:p>
+    <w:p>
+      <w:pPr>
+        <w:pStyle w:val="Normal"/>
+        <w:rPr/>
+      </w:pPr>
+      <w:r>
         <w:rPr>
           <w:rFonts w:ascii="Arial" w:hAnsi="Arial"/>
           <w:sz w:val="28"/>
           <w:szCs w:val="28"/>
         </w:rPr>
-      </w:pPr>
-      <w:r>
-        <w:rPr>
-          <w:rFonts w:ascii="Arial" w:hAnsi="Arial"/>
-          <w:sz w:val="28"/>
-          <w:szCs w:val="28"/>
-        </w:rPr>
         <w:t xml:space="preserve">3.1.2) </w:t>
       </w:r>
       <w:r>
@@ -95,9 +86,8 @@
       </w:pPr>
       <w:r>
         <w:rPr>
-          <w:rFonts w:ascii="Arial" w:hAnsi="Arial"/>
-          <w:sz w:val="28"/>
-          <w:szCs w:val="28"/>
+          <w:sz w:val="24"/>
+          <w:szCs w:val="24"/>
         </w:rPr>
       </w:r>
     </w:p>
@@ -122,13 +112,16 @@
           <w:ilvl w:val="0"/>
           <w:numId w:val="1"/>
         </w:numPr>
-        <w:rPr/>
-      </w:pPr>
-      <w:r>
-        <w:rPr>
-          <w:rFonts w:ascii="Arial" w:hAnsi="Arial"/>
-          <w:sz w:val="28"/>
-          <w:szCs w:val="28"/>
+        <w:rPr>
+          <w:sz w:val="24"/>
+          <w:szCs w:val="24"/>
+        </w:rPr>
+      </w:pPr>
+      <w:r>
+        <w:rPr>
+          <w:rFonts w:ascii="Arial" w:hAnsi="Arial"/>
+          <w:sz w:val="24"/>
+          <w:szCs w:val="24"/>
         </w:rPr>
         <w:t>Jedes Werkzeug hat sein eigenes Subpackage.</w:t>
       </w:r>
@@ -140,7 +133,41 @@
           <w:ilvl w:val="0"/>
           <w:numId w:val="1"/>
         </w:numPr>
-        <w:rPr/>
+        <w:rPr>
+          <w:sz w:val="24"/>
+          <w:szCs w:val="24"/>
+        </w:rPr>
+      </w:pPr>
+      <w:r>
+        <w:rPr>
+          <w:rFonts w:ascii="Arial" w:hAnsi="Arial"/>
+          <w:sz w:val="24"/>
+          <w:szCs w:val="24"/>
+        </w:rPr>
+        <w:t>Materialien die speziell für ein Werkzeug sind, werden auch mit in das Package gelegt.</w:t>
+      </w:r>
+    </w:p>
+    <w:p>
+      <w:pPr>
+        <w:pStyle w:val="Normal"/>
+        <w:rPr>
+          <w:rFonts w:ascii="Arial" w:hAnsi="Arial"/>
+        </w:rPr>
+      </w:pPr>
+      <w:r>
+        <w:rPr>
+          <w:sz w:val="24"/>
+          <w:szCs w:val="24"/>
+        </w:rPr>
+      </w:r>
+    </w:p>
+    <w:p>
+      <w:pPr>
+        <w:pStyle w:val="Normal"/>
+        <w:rPr>
+          <w:sz w:val="24"/>
+          <w:szCs w:val="24"/>
+        </w:rPr>
       </w:pPr>
       <w:r>
         <w:rPr>
@@ -148,24 +175,349 @@
           <w:sz w:val="28"/>
           <w:szCs w:val="28"/>
         </w:rPr>
-        <w:t>Materialien die speziell für ein Werkzeug sind, werden auch mit in das Package gelegt.</w:t>
-      </w:r>
-    </w:p>
-    <w:p>
-      <w:pPr>
-        <w:pStyle w:val="Normal"/>
+        <w:t>3.</w:t>
+      </w:r>
+      <w:r>
         <w:rPr>
           <w:rFonts w:ascii="Arial" w:hAnsi="Arial"/>
           <w:sz w:val="28"/>
           <w:szCs w:val="28"/>
         </w:rPr>
-      </w:pPr>
-      <w:r>
-        <w:rPr>
-          <w:rFonts w:ascii="Arial" w:hAnsi="Arial"/>
-          <w:sz w:val="28"/>
-          <w:szCs w:val="28"/>
-        </w:rPr>
+        <w:t>3.1)</w:t>
+      </w:r>
+      <w:r>
+        <w:rPr>
+          <w:rFonts w:ascii="Arial" w:hAnsi="Arial"/>
+          <w:sz w:val="24"/>
+          <w:szCs w:val="24"/>
+        </w:rPr>
+        <w:t xml:space="preserve"> Ein Fachwert ist ein unveränderlicher Werttyp, der </w:t>
+      </w:r>
+      <w:r>
+        <w:rPr>
+          <w:rFonts w:ascii="Arial" w:hAnsi="Arial"/>
+          <w:sz w:val="24"/>
+          <w:szCs w:val="24"/>
+        </w:rPr>
+        <w:t>fachspezifische Werte wie z.B. ein Datum oder ein Geldbetrag sein kann.</w:t>
+      </w:r>
+    </w:p>
+    <w:p>
+      <w:pPr>
+        <w:pStyle w:val="Normal"/>
+        <w:rPr>
+          <w:sz w:val="24"/>
+          <w:szCs w:val="24"/>
+        </w:rPr>
+      </w:pPr>
+      <w:r>
+        <w:rPr>
+          <w:rFonts w:ascii="Arial" w:hAnsi="Arial"/>
+          <w:sz w:val="24"/>
+          <w:szCs w:val="24"/>
+        </w:rPr>
+        <w:t>Ein Fachtyp darf:</w:t>
+      </w:r>
+    </w:p>
+    <w:p>
+      <w:pPr>
+        <w:pStyle w:val="Normal"/>
+        <w:numPr>
+          <w:ilvl w:val="0"/>
+          <w:numId w:val="2"/>
+        </w:numPr>
+        <w:rPr>
+          <w:sz w:val="24"/>
+          <w:szCs w:val="24"/>
+        </w:rPr>
+      </w:pPr>
+      <w:r>
+        <w:rPr>
+          <w:rFonts w:ascii="Arial" w:hAnsi="Arial"/>
+          <w:sz w:val="24"/>
+          <w:szCs w:val="24"/>
+        </w:rPr>
+        <w:t>keine Objekte verändern.</w:t>
+      </w:r>
+    </w:p>
+    <w:p>
+      <w:pPr>
+        <w:pStyle w:val="Normal"/>
+        <w:numPr>
+          <w:ilvl w:val="0"/>
+          <w:numId w:val="2"/>
+        </w:numPr>
+        <w:rPr>
+          <w:sz w:val="24"/>
+          <w:szCs w:val="24"/>
+        </w:rPr>
+      </w:pPr>
+      <w:r>
+        <w:rPr>
+          <w:rFonts w:ascii="Arial" w:hAnsi="Arial"/>
+          <w:sz w:val="24"/>
+          <w:szCs w:val="24"/>
+        </w:rPr>
+        <w:t>Keine Objekte außer Werttypen oder Fachwerten kennen.</w:t>
+      </w:r>
+    </w:p>
+    <w:p>
+      <w:pPr>
+        <w:pStyle w:val="Normal"/>
+        <w:numPr>
+          <w:ilvl w:val="0"/>
+          <w:numId w:val="2"/>
+        </w:numPr>
+        <w:rPr>
+          <w:sz w:val="24"/>
+          <w:szCs w:val="24"/>
+        </w:rPr>
+      </w:pPr>
+      <w:r>
+        <w:rPr>
+          <w:rFonts w:ascii="Arial" w:hAnsi="Arial"/>
+          <w:sz w:val="24"/>
+          <w:szCs w:val="24"/>
+        </w:rPr>
+        <w:t>Ist final.</w:t>
+      </w:r>
+    </w:p>
+    <w:p>
+      <w:pPr>
+        <w:pStyle w:val="Normal"/>
+        <w:numPr>
+          <w:ilvl w:val="0"/>
+          <w:numId w:val="0"/>
+        </w:numPr>
+        <w:ind w:left="720" w:hanging="0"/>
+        <w:rPr>
+          <w:rFonts w:ascii="Arial" w:hAnsi="Arial"/>
+        </w:rPr>
+      </w:pPr>
+      <w:r>
+        <w:rPr>
+          <w:sz w:val="24"/>
+          <w:szCs w:val="24"/>
+        </w:rPr>
+      </w:r>
+    </w:p>
+    <w:p>
+      <w:pPr>
+        <w:pStyle w:val="Normal"/>
+        <w:rPr>
+          <w:sz w:val="24"/>
+          <w:szCs w:val="24"/>
+        </w:rPr>
+      </w:pPr>
+      <w:r>
+        <w:rPr>
+          <w:rFonts w:ascii="Arial" w:hAnsi="Arial"/>
+          <w:sz w:val="24"/>
+          <w:szCs w:val="24"/>
+        </w:rPr>
+        <w:t>Der Vorteil eines Fachwertes ist, dass er ein Werttyp darstellt, der genau auf den fachlichen Kontext zugeschnitten ist.</w:t>
+      </w:r>
+    </w:p>
+    <w:p>
+      <w:pPr>
+        <w:pStyle w:val="Normal"/>
+        <w:rPr>
+          <w:rFonts w:ascii="Arial" w:hAnsi="Arial"/>
+          <w:sz w:val="24"/>
+          <w:szCs w:val="24"/>
+        </w:rPr>
+      </w:pPr>
+      <w:r>
+        <w:rPr>
+          <w:rFonts w:ascii="Arial" w:hAnsi="Arial"/>
+          <w:sz w:val="24"/>
+          <w:szCs w:val="24"/>
+        </w:rPr>
+      </w:r>
+    </w:p>
+    <w:p>
+      <w:pPr>
+        <w:pStyle w:val="Normal"/>
+        <w:rPr>
+          <w:rFonts w:ascii="Arial" w:hAnsi="Arial"/>
+          <w:sz w:val="24"/>
+          <w:szCs w:val="24"/>
+        </w:rPr>
+      </w:pPr>
+      <w:r>
+        <w:rPr>
+          <w:rFonts w:ascii="Arial" w:hAnsi="Arial"/>
+          <w:sz w:val="24"/>
+          <w:szCs w:val="24"/>
+        </w:rPr>
+        <w:t>Unser Geldbetrag lässt negative Beitrage zu, da es im Sachkontext erforderlich ist. Wenn man Dinge wie das Rückgeld berechnen möchte, wäre ein negativer Geldbetrag sehr empfehlenswert, da ja vom Preis das Bar bezahlte Geld abgezogen wird. Wenn dieser Wert unter 0 geht müsste man sehr umständlich mit den Geldbeträgen umgehen.</w:t>
+      </w:r>
+    </w:p>
+    <w:p>
+      <w:pPr>
+        <w:pStyle w:val="Normal"/>
+        <w:rPr>
+          <w:rFonts w:ascii="Arial" w:hAnsi="Arial"/>
+          <w:sz w:val="24"/>
+          <w:szCs w:val="24"/>
+        </w:rPr>
+      </w:pPr>
+      <w:r>
+        <w:rPr>
+          <w:rFonts w:ascii="Arial" w:hAnsi="Arial"/>
+          <w:sz w:val="24"/>
+          <w:szCs w:val="24"/>
+        </w:rPr>
+      </w:r>
+    </w:p>
+    <w:p>
+      <w:pPr>
+        <w:pStyle w:val="Normal"/>
+        <w:rPr>
+          <w:rFonts w:ascii="Arial" w:hAnsi="Arial"/>
+          <w:sz w:val="24"/>
+          <w:szCs w:val="24"/>
+        </w:rPr>
+      </w:pPr>
+      <w:r>
+        <w:rPr>
+          <w:rFonts w:ascii="Arial" w:hAnsi="Arial"/>
+          <w:sz w:val="24"/>
+          <w:szCs w:val="24"/>
+        </w:rPr>
+        <w:t>Geldbetrag</w:t>
+      </w:r>
+    </w:p>
+    <w:p>
+      <w:pPr>
+        <w:pStyle w:val="Normal"/>
+        <w:numPr>
+          <w:ilvl w:val="0"/>
+          <w:numId w:val="3"/>
+        </w:numPr>
+        <w:rPr>
+          <w:rFonts w:ascii="Arial" w:hAnsi="Arial"/>
+          <w:sz w:val="24"/>
+          <w:szCs w:val="24"/>
+        </w:rPr>
+      </w:pPr>
+      <w:r>
+        <w:rPr>
+          <w:rFonts w:ascii="Arial" w:hAnsi="Arial"/>
+          <w:sz w:val="24"/>
+          <w:szCs w:val="24"/>
+        </w:rPr>
+        <w:t>Geldbetrag gibBetrag(Mehrere Möglichkeiten)</w:t>
+      </w:r>
+    </w:p>
+    <w:p>
+      <w:pPr>
+        <w:pStyle w:val="Normal"/>
+        <w:numPr>
+          <w:ilvl w:val="0"/>
+          <w:numId w:val="3"/>
+        </w:numPr>
+        <w:rPr>
+          <w:rFonts w:ascii="Arial" w:hAnsi="Arial"/>
+          <w:sz w:val="24"/>
+          <w:szCs w:val="24"/>
+        </w:rPr>
+      </w:pPr>
+      <w:r>
+        <w:rPr>
+          <w:rFonts w:ascii="Arial" w:hAnsi="Arial"/>
+          <w:sz w:val="24"/>
+          <w:szCs w:val="24"/>
+        </w:rPr>
+        <w:t>Geldbetrag addiereGeldbetrag(Geldbetrag, Geldbetrag)</w:t>
+      </w:r>
+    </w:p>
+    <w:p>
+      <w:pPr>
+        <w:pStyle w:val="Normal"/>
+        <w:numPr>
+          <w:ilvl w:val="0"/>
+          <w:numId w:val="3"/>
+        </w:numPr>
+        <w:rPr>
+          <w:rFonts w:ascii="Arial" w:hAnsi="Arial"/>
+          <w:sz w:val="24"/>
+          <w:szCs w:val="24"/>
+        </w:rPr>
+      </w:pPr>
+      <w:r>
+        <w:rPr>
+          <w:rFonts w:ascii="Arial" w:hAnsi="Arial"/>
+          <w:sz w:val="24"/>
+          <w:szCs w:val="24"/>
+        </w:rPr>
+        <w:t>Geldbetrag substrahiereGeldbetrag(Geldbetrag,Geldbetrag)</w:t>
+      </w:r>
+    </w:p>
+    <w:p>
+      <w:pPr>
+        <w:pStyle w:val="Normal"/>
+        <w:numPr>
+          <w:ilvl w:val="0"/>
+          <w:numId w:val="3"/>
+        </w:numPr>
+        <w:rPr>
+          <w:rFonts w:ascii="Arial" w:hAnsi="Arial"/>
+          <w:sz w:val="24"/>
+          <w:szCs w:val="24"/>
+        </w:rPr>
+      </w:pPr>
+      <w:r>
+        <w:rPr>
+          <w:rFonts w:ascii="Arial" w:hAnsi="Arial"/>
+          <w:sz w:val="24"/>
+          <w:szCs w:val="24"/>
+        </w:rPr>
+        <w:t>Geldbetrag multipliziereBetrag(int, Geldbetrag)</w:t>
+      </w:r>
+    </w:p>
+    <w:p>
+      <w:pPr>
+        <w:pStyle w:val="Normal"/>
+        <w:numPr>
+          <w:ilvl w:val="0"/>
+          <w:numId w:val="3"/>
+        </w:numPr>
+        <w:rPr>
+          <w:rFonts w:ascii="Arial" w:hAnsi="Arial"/>
+          <w:sz w:val="24"/>
+          <w:szCs w:val="24"/>
+        </w:rPr>
+      </w:pPr>
+      <w:r>
+        <w:rPr>
+          <w:rFonts w:ascii="Arial" w:hAnsi="Arial"/>
+          <w:sz w:val="24"/>
+          <w:szCs w:val="24"/>
+        </w:rPr>
+        <w:t>gibStringWert()</w:t>
+      </w:r>
+    </w:p>
+    <w:p>
+      <w:pPr>
+        <w:pStyle w:val="Normal"/>
+        <w:numPr>
+          <w:ilvl w:val="0"/>
+          <w:numId w:val="3"/>
+        </w:numPr>
+        <w:rPr>
+          <w:rFonts w:ascii="Arial" w:hAnsi="Arial"/>
+          <w:sz w:val="24"/>
+          <w:szCs w:val="24"/>
+        </w:rPr>
+      </w:pPr>
+      <w:r>
+        <w:rPr>
+          <w:rFonts w:ascii="Arial" w:hAnsi="Arial"/>
+          <w:sz w:val="24"/>
+          <w:szCs w:val="24"/>
+        </w:rPr>
+        <w:t>gibEurocentWert()</w:t>
       </w:r>
     </w:p>
     <w:sectPr>
@@ -175,6 +527,7 @@
       <w:pgNumType w:fmt="decimal"/>
       <w:formProt w:val="false"/>
       <w:textDirection w:val="lrTb"/>
+      <w:docGrid w:type="default" w:linePitch="240" w:charSpace="4294961151"/>
     </w:sectPr>
   </w:body>
 </w:document>
@@ -331,6 +684,298 @@
   <w:abstractNum w:abstractNumId="2">
     <w:lvl w:ilvl="0">
       <w:start w:val="1"/>
+      <w:numFmt w:val="bullet"/>
+      <w:lvlText w:val=""/>
+      <w:lvlJc w:val="left"/>
+      <w:pPr>
+        <w:tabs>
+          <w:tab w:val="num" w:pos="720"/>
+        </w:tabs>
+        <w:ind w:left="720" w:hanging="360"/>
+      </w:pPr>
+      <w:rPr>
+        <w:rFonts w:ascii="Symbol" w:hAnsi="Symbol" w:cs="Symbol" w:hint="default"/>
+        <w:rFonts w:cs="OpenSymbol"/>
+      </w:rPr>
+    </w:lvl>
+    <w:lvl w:ilvl="1">
+      <w:start w:val="1"/>
+      <w:numFmt w:val="bullet"/>
+      <w:lvlText w:val="◦"/>
+      <w:lvlJc w:val="left"/>
+      <w:pPr>
+        <w:tabs>
+          <w:tab w:val="num" w:pos="1080"/>
+        </w:tabs>
+        <w:ind w:left="1080" w:hanging="360"/>
+      </w:pPr>
+      <w:rPr>
+        <w:rFonts w:ascii="OpenSymbol" w:hAnsi="OpenSymbol" w:cs="OpenSymbol" w:hint="default"/>
+        <w:rFonts w:cs="OpenSymbol"/>
+      </w:rPr>
+    </w:lvl>
+    <w:lvl w:ilvl="2">
+      <w:start w:val="1"/>
+      <w:numFmt w:val="bullet"/>
+      <w:lvlText w:val="▪"/>
+      <w:lvlJc w:val="left"/>
+      <w:pPr>
+        <w:tabs>
+          <w:tab w:val="num" w:pos="1440"/>
+        </w:tabs>
+        <w:ind w:left="1440" w:hanging="360"/>
+      </w:pPr>
+      <w:rPr>
+        <w:rFonts w:ascii="OpenSymbol" w:hAnsi="OpenSymbol" w:cs="OpenSymbol" w:hint="default"/>
+        <w:rFonts w:cs="OpenSymbol"/>
+      </w:rPr>
+    </w:lvl>
+    <w:lvl w:ilvl="3">
+      <w:start w:val="1"/>
+      <w:numFmt w:val="bullet"/>
+      <w:lvlText w:val=""/>
+      <w:lvlJc w:val="left"/>
+      <w:pPr>
+        <w:tabs>
+          <w:tab w:val="num" w:pos="1800"/>
+        </w:tabs>
+        <w:ind w:left="1800" w:hanging="360"/>
+      </w:pPr>
+      <w:rPr>
+        <w:rFonts w:ascii="Symbol" w:hAnsi="Symbol" w:cs="Symbol" w:hint="default"/>
+        <w:rFonts w:cs="OpenSymbol"/>
+      </w:rPr>
+    </w:lvl>
+    <w:lvl w:ilvl="4">
+      <w:start w:val="1"/>
+      <w:numFmt w:val="bullet"/>
+      <w:lvlText w:val="◦"/>
+      <w:lvlJc w:val="left"/>
+      <w:pPr>
+        <w:tabs>
+          <w:tab w:val="num" w:pos="2160"/>
+        </w:tabs>
+        <w:ind w:left="2160" w:hanging="360"/>
+      </w:pPr>
+      <w:rPr>
+        <w:rFonts w:ascii="OpenSymbol" w:hAnsi="OpenSymbol" w:cs="OpenSymbol" w:hint="default"/>
+        <w:rFonts w:cs="OpenSymbol"/>
+      </w:rPr>
+    </w:lvl>
+    <w:lvl w:ilvl="5">
+      <w:start w:val="1"/>
+      <w:numFmt w:val="bullet"/>
+      <w:lvlText w:val="▪"/>
+      <w:lvlJc w:val="left"/>
+      <w:pPr>
+        <w:tabs>
+          <w:tab w:val="num" w:pos="2520"/>
+        </w:tabs>
+        <w:ind w:left="2520" w:hanging="360"/>
+      </w:pPr>
+      <w:rPr>
+        <w:rFonts w:ascii="OpenSymbol" w:hAnsi="OpenSymbol" w:cs="OpenSymbol" w:hint="default"/>
+        <w:rFonts w:cs="OpenSymbol"/>
+      </w:rPr>
+    </w:lvl>
+    <w:lvl w:ilvl="6">
+      <w:start w:val="1"/>
+      <w:numFmt w:val="bullet"/>
+      <w:lvlText w:val=""/>
+      <w:lvlJc w:val="left"/>
+      <w:pPr>
+        <w:tabs>
+          <w:tab w:val="num" w:pos="2880"/>
+        </w:tabs>
+        <w:ind w:left="2880" w:hanging="360"/>
+      </w:pPr>
+      <w:rPr>
+        <w:rFonts w:ascii="Symbol" w:hAnsi="Symbol" w:cs="Symbol" w:hint="default"/>
+        <w:rFonts w:cs="OpenSymbol"/>
+      </w:rPr>
+    </w:lvl>
+    <w:lvl w:ilvl="7">
+      <w:start w:val="1"/>
+      <w:numFmt w:val="bullet"/>
+      <w:lvlText w:val="◦"/>
+      <w:lvlJc w:val="left"/>
+      <w:pPr>
+        <w:tabs>
+          <w:tab w:val="num" w:pos="3240"/>
+        </w:tabs>
+        <w:ind w:left="3240" w:hanging="360"/>
+      </w:pPr>
+      <w:rPr>
+        <w:rFonts w:ascii="OpenSymbol" w:hAnsi="OpenSymbol" w:cs="OpenSymbol" w:hint="default"/>
+        <w:rFonts w:cs="OpenSymbol"/>
+      </w:rPr>
+    </w:lvl>
+    <w:lvl w:ilvl="8">
+      <w:start w:val="1"/>
+      <w:numFmt w:val="bullet"/>
+      <w:lvlText w:val="▪"/>
+      <w:lvlJc w:val="left"/>
+      <w:pPr>
+        <w:tabs>
+          <w:tab w:val="num" w:pos="3600"/>
+        </w:tabs>
+        <w:ind w:left="3600" w:hanging="360"/>
+      </w:pPr>
+      <w:rPr>
+        <w:rFonts w:ascii="OpenSymbol" w:hAnsi="OpenSymbol" w:cs="OpenSymbol" w:hint="default"/>
+        <w:rFonts w:cs="OpenSymbol"/>
+      </w:rPr>
+    </w:lvl>
+  </w:abstractNum>
+  <w:abstractNum w:abstractNumId="3">
+    <w:lvl w:ilvl="0">
+      <w:start w:val="1"/>
+      <w:numFmt w:val="bullet"/>
+      <w:lvlText w:val=""/>
+      <w:lvlJc w:val="left"/>
+      <w:pPr>
+        <w:tabs>
+          <w:tab w:val="num" w:pos="787"/>
+        </w:tabs>
+        <w:ind w:left="787" w:hanging="360"/>
+      </w:pPr>
+      <w:rPr>
+        <w:rFonts w:ascii="Symbol" w:hAnsi="Symbol" w:cs="Symbol" w:hint="default"/>
+        <w:rFonts w:cs="OpenSymbol"/>
+      </w:rPr>
+    </w:lvl>
+    <w:lvl w:ilvl="1">
+      <w:start w:val="1"/>
+      <w:numFmt w:val="bullet"/>
+      <w:lvlText w:val="◦"/>
+      <w:lvlJc w:val="left"/>
+      <w:pPr>
+        <w:tabs>
+          <w:tab w:val="num" w:pos="1147"/>
+        </w:tabs>
+        <w:ind w:left="1147" w:hanging="360"/>
+      </w:pPr>
+      <w:rPr>
+        <w:rFonts w:ascii="OpenSymbol" w:hAnsi="OpenSymbol" w:cs="OpenSymbol" w:hint="default"/>
+        <w:rFonts w:cs="OpenSymbol"/>
+      </w:rPr>
+    </w:lvl>
+    <w:lvl w:ilvl="2">
+      <w:start w:val="1"/>
+      <w:numFmt w:val="bullet"/>
+      <w:lvlText w:val="▪"/>
+      <w:lvlJc w:val="left"/>
+      <w:pPr>
+        <w:tabs>
+          <w:tab w:val="num" w:pos="1507"/>
+        </w:tabs>
+        <w:ind w:left="1507" w:hanging="360"/>
+      </w:pPr>
+      <w:rPr>
+        <w:rFonts w:ascii="OpenSymbol" w:hAnsi="OpenSymbol" w:cs="OpenSymbol" w:hint="default"/>
+        <w:rFonts w:cs="OpenSymbol"/>
+      </w:rPr>
+    </w:lvl>
+    <w:lvl w:ilvl="3">
+      <w:start w:val="1"/>
+      <w:numFmt w:val="bullet"/>
+      <w:lvlText w:val=""/>
+      <w:lvlJc w:val="left"/>
+      <w:pPr>
+        <w:tabs>
+          <w:tab w:val="num" w:pos="1867"/>
+        </w:tabs>
+        <w:ind w:left="1867" w:hanging="360"/>
+      </w:pPr>
+      <w:rPr>
+        <w:rFonts w:ascii="Symbol" w:hAnsi="Symbol" w:cs="Symbol" w:hint="default"/>
+        <w:rFonts w:cs="OpenSymbol"/>
+      </w:rPr>
+    </w:lvl>
+    <w:lvl w:ilvl="4">
+      <w:start w:val="1"/>
+      <w:numFmt w:val="bullet"/>
+      <w:lvlText w:val="◦"/>
+      <w:lvlJc w:val="left"/>
+      <w:pPr>
+        <w:tabs>
+          <w:tab w:val="num" w:pos="2227"/>
+        </w:tabs>
+        <w:ind w:left="2227" w:hanging="360"/>
+      </w:pPr>
+      <w:rPr>
+        <w:rFonts w:ascii="OpenSymbol" w:hAnsi="OpenSymbol" w:cs="OpenSymbol" w:hint="default"/>
+        <w:rFonts w:cs="OpenSymbol"/>
+      </w:rPr>
+    </w:lvl>
+    <w:lvl w:ilvl="5">
+      <w:start w:val="1"/>
+      <w:numFmt w:val="bullet"/>
+      <w:lvlText w:val="▪"/>
+      <w:lvlJc w:val="left"/>
+      <w:pPr>
+        <w:tabs>
+          <w:tab w:val="num" w:pos="2587"/>
+        </w:tabs>
+        <w:ind w:left="2587" w:hanging="360"/>
+      </w:pPr>
+      <w:rPr>
+        <w:rFonts w:ascii="OpenSymbol" w:hAnsi="OpenSymbol" w:cs="OpenSymbol" w:hint="default"/>
+        <w:rFonts w:cs="OpenSymbol"/>
+      </w:rPr>
+    </w:lvl>
+    <w:lvl w:ilvl="6">
+      <w:start w:val="1"/>
+      <w:numFmt w:val="bullet"/>
+      <w:lvlText w:val=""/>
+      <w:lvlJc w:val="left"/>
+      <w:pPr>
+        <w:tabs>
+          <w:tab w:val="num" w:pos="2947"/>
+        </w:tabs>
+        <w:ind w:left="2947" w:hanging="360"/>
+      </w:pPr>
+      <w:rPr>
+        <w:rFonts w:ascii="Symbol" w:hAnsi="Symbol" w:cs="Symbol" w:hint="default"/>
+        <w:rFonts w:cs="OpenSymbol"/>
+      </w:rPr>
+    </w:lvl>
+    <w:lvl w:ilvl="7">
+      <w:start w:val="1"/>
+      <w:numFmt w:val="bullet"/>
+      <w:lvlText w:val="◦"/>
+      <w:lvlJc w:val="left"/>
+      <w:pPr>
+        <w:tabs>
+          <w:tab w:val="num" w:pos="3307"/>
+        </w:tabs>
+        <w:ind w:left="3307" w:hanging="360"/>
+      </w:pPr>
+      <w:rPr>
+        <w:rFonts w:ascii="OpenSymbol" w:hAnsi="OpenSymbol" w:cs="OpenSymbol" w:hint="default"/>
+        <w:rFonts w:cs="OpenSymbol"/>
+      </w:rPr>
+    </w:lvl>
+    <w:lvl w:ilvl="8">
+      <w:start w:val="1"/>
+      <w:numFmt w:val="bullet"/>
+      <w:lvlText w:val="▪"/>
+      <w:lvlJc w:val="left"/>
+      <w:pPr>
+        <w:tabs>
+          <w:tab w:val="num" w:pos="3667"/>
+        </w:tabs>
+        <w:ind w:left="3667" w:hanging="360"/>
+      </w:pPr>
+      <w:rPr>
+        <w:rFonts w:ascii="OpenSymbol" w:hAnsi="OpenSymbol" w:cs="OpenSymbol" w:hint="default"/>
+        <w:rFonts w:cs="OpenSymbol"/>
+      </w:rPr>
+    </w:lvl>
+  </w:abstractNum>
+  <w:abstractNum w:abstractNumId="4">
+    <w:lvl w:ilvl="0">
+      <w:start w:val="1"/>
       <w:numFmt w:val="none"/>
       <w:suff w:val="nothing"/>
       <w:lvlText w:val=""/>
@@ -425,6 +1070,12 @@
   </w:num>
   <w:num w:numId="2">
     <w:abstractNumId w:val="2"/>
+  </w:num>
+  <w:num w:numId="3">
+    <w:abstractNumId w:val="3"/>
+  </w:num>
+  <w:num w:numId="4">
+    <w:abstractNumId w:val="4"/>
   </w:num>
 </w:numbering>
 </file>
@@ -435,15 +1086,12 @@
     <w:rPrDefault>
       <w:rPr>
         <w:rFonts w:ascii="Liberation Serif" w:hAnsi="Liberation Serif" w:eastAsia="SimSun" w:cs="Arial Unicode MS"/>
-        <w:sz w:val="24"/>
         <w:szCs w:val="24"/>
         <w:lang w:val="de-DE" w:eastAsia="zh-CN" w:bidi="hi-IN"/>
       </w:rPr>
     </w:rPrDefault>
     <w:pPrDefault>
-      <w:pPr>
-        <w:widowControl/>
-      </w:pPr>
+      <w:pPr/>
     </w:pPrDefault>
   </w:docDefaults>
   <w:style w:type="paragraph" w:styleId="Normal">
@@ -451,10 +1099,12 @@
     <w:qFormat/>
     <w:pPr>
       <w:widowControl/>
+      <w:bidi w:val="0"/>
+      <w:jc w:val="left"/>
     </w:pPr>
     <w:rPr>
       <w:rFonts w:ascii="Liberation Serif" w:hAnsi="Liberation Serif" w:eastAsia="SimSun" w:cs="Arial Unicode MS"/>
-      <w:color w:val="auto"/>
+      <w:color w:val="00000A"/>
       <w:sz w:val="24"/>
       <w:szCs w:val="24"/>
       <w:lang w:val="de-DE" w:eastAsia="zh-CN" w:bidi="hi-IN"/>
@@ -465,6 +1115,69 @@
     <w:qFormat/>
     <w:rPr>
       <w:rFonts w:ascii="OpenSymbol" w:hAnsi="OpenSymbol" w:eastAsia="OpenSymbol" w:cs="OpenSymbol"/>
+    </w:rPr>
+  </w:style>
+  <w:style w:type="character" w:styleId="ListLabel1">
+    <w:name w:val="ListLabel 1"/>
+    <w:qFormat/>
+    <w:rPr>
+      <w:rFonts w:cs="OpenSymbol"/>
+    </w:rPr>
+  </w:style>
+  <w:style w:type="character" w:styleId="ListLabel2">
+    <w:name w:val="ListLabel 2"/>
+    <w:qFormat/>
+    <w:rPr>
+      <w:rFonts w:cs="OpenSymbol"/>
+    </w:rPr>
+  </w:style>
+  <w:style w:type="character" w:styleId="ListLabel3">
+    <w:name w:val="ListLabel 3"/>
+    <w:qFormat/>
+    <w:rPr>
+      <w:rFonts w:cs="OpenSymbol"/>
+    </w:rPr>
+  </w:style>
+  <w:style w:type="character" w:styleId="ListLabel4">
+    <w:name w:val="ListLabel 4"/>
+    <w:qFormat/>
+    <w:rPr>
+      <w:rFonts w:cs="OpenSymbol"/>
+    </w:rPr>
+  </w:style>
+  <w:style w:type="character" w:styleId="ListLabel5">
+    <w:name w:val="ListLabel 5"/>
+    <w:qFormat/>
+    <w:rPr>
+      <w:rFonts w:cs="OpenSymbol"/>
+    </w:rPr>
+  </w:style>
+  <w:style w:type="character" w:styleId="ListLabel6">
+    <w:name w:val="ListLabel 6"/>
+    <w:qFormat/>
+    <w:rPr>
+      <w:rFonts w:cs="OpenSymbol"/>
+    </w:rPr>
+  </w:style>
+  <w:style w:type="character" w:styleId="ListLabel7">
+    <w:name w:val="ListLabel 7"/>
+    <w:qFormat/>
+    <w:rPr>
+      <w:rFonts w:cs="OpenSymbol"/>
+    </w:rPr>
+  </w:style>
+  <w:style w:type="character" w:styleId="ListLabel8">
+    <w:name w:val="ListLabel 8"/>
+    <w:qFormat/>
+    <w:rPr>
+      <w:rFonts w:cs="OpenSymbol"/>
+    </w:rPr>
+  </w:style>
+  <w:style w:type="character" w:styleId="ListLabel9">
+    <w:name w:val="ListLabel 9"/>
+    <w:qFormat/>
+    <w:rPr>
+      <w:rFonts w:cs="OpenSymbol"/>
     </w:rPr>
   </w:style>
   <w:style w:type="paragraph" w:styleId="Berschrift">

</xml_diff>